<commit_message>
Updated resume and text on AboutMe.
</commit_message>
<xml_diff>
--- a/src/assets/resume/Conor_Fortuna_Resume.docx
+++ b/src/assets/resume/Conor_Fortuna_Resume.docx
@@ -1,6 +1,6 @@
 
 <file path=word/document.xml><?xml version="1.0" encoding="utf-8"?>
-<w:document xmlns:wpc="http://schemas.microsoft.com/office/word/2010/wordprocessingCanvas" xmlns:cx="http://schemas.microsoft.com/office/drawing/2014/chartex" xmlns:cx1="http://schemas.microsoft.com/office/drawing/2015/9/8/chartex" xmlns:cx2="http://schemas.microsoft.com/office/drawing/2015/10/21/chartex" xmlns:cx3="http://schemas.microsoft.com/office/drawing/2016/5/9/chartex" xmlns:cx4="http://schemas.microsoft.com/office/drawing/2016/5/10/chartex" xmlns:cx5="http://schemas.microsoft.com/office/drawing/2016/5/11/chartex" xmlns:cx6="http://schemas.microsoft.com/office/drawing/2016/5/12/chartex" xmlns:cx7="http://schemas.microsoft.com/office/drawing/2016/5/13/chartex" xmlns:cx8="http://schemas.microsoft.com/office/drawing/2016/5/14/chartex" xmlns:mc="http://schemas.openxmlformats.org/markup-compatibility/2006" xmlns:aink="http://schemas.microsoft.com/office/drawing/2016/ink" xmlns:am3d="http://schemas.microsoft.com/office/drawing/2017/model3d" xmlns:o="urn:schemas-microsoft-com:office:office" xmlns:oel="http://schemas.microsoft.com/office/2019/extlst" xmlns:r="http://schemas.openxmlformats.org/officeDocument/2006/relationships" xmlns:m="http://schemas.openxmlformats.org/officeDocument/2006/math" xmlns:v="urn:schemas-microsoft-com:vml" xmlns:wp14="http://schemas.microsoft.com/office/word/2010/wordprocessingDrawing" xmlns:wp="http://schemas.openxmlformats.org/drawingml/2006/wordprocessingDrawing" xmlns:w10="urn:schemas-microsoft-com:office:word" xmlns:w="http://schemas.openxmlformats.org/wordprocessingml/2006/main" xmlns:w14="http://schemas.microsoft.com/office/word/2010/wordml" xmlns:w15="http://schemas.microsoft.com/office/word/2012/wordml" xmlns:w16cex="http://schemas.microsoft.com/office/word/2018/wordml/cex" xmlns:w16cid="http://schemas.microsoft.com/office/word/2016/wordml/cid" xmlns:w16="http://schemas.microsoft.com/office/word/2018/wordml" xmlns:w16du="http://schemas.microsoft.com/office/word/2023/wordml/word16du" xmlns:w16sdtdh="http://schemas.microsoft.com/office/word/2020/wordml/sdtdatahash" xmlns:w16se="http://schemas.microsoft.com/office/word/2015/wordml/symex" xmlns:wpg="http://schemas.microsoft.com/office/word/2010/wordprocessingGroup" xmlns:wpi="http://schemas.microsoft.com/office/word/2010/wordprocessingInk" xmlns:wne="http://schemas.microsoft.com/office/word/2006/wordml" xmlns:wps="http://schemas.microsoft.com/office/word/2010/wordprocessingShape" mc:Ignorable="w14 w15 w16se w16cid w16 w16cex w16sdtdh wp14">
+<w:document xmlns:wpc="http://schemas.microsoft.com/office/word/2010/wordprocessingCanvas" xmlns:cx="http://schemas.microsoft.com/office/drawing/2014/chartex" xmlns:cx1="http://schemas.microsoft.com/office/drawing/2015/9/8/chartex" xmlns:cx2="http://schemas.microsoft.com/office/drawing/2015/10/21/chartex" xmlns:cx3="http://schemas.microsoft.com/office/drawing/2016/5/9/chartex" xmlns:cx4="http://schemas.microsoft.com/office/drawing/2016/5/10/chartex" xmlns:cx5="http://schemas.microsoft.com/office/drawing/2016/5/11/chartex" xmlns:cx6="http://schemas.microsoft.com/office/drawing/2016/5/12/chartex" xmlns:cx7="http://schemas.microsoft.com/office/drawing/2016/5/13/chartex" xmlns:cx8="http://schemas.microsoft.com/office/drawing/2016/5/14/chartex" xmlns:mc="http://schemas.openxmlformats.org/markup-compatibility/2006" xmlns:aink="http://schemas.microsoft.com/office/drawing/2016/ink" xmlns:am3d="http://schemas.microsoft.com/office/drawing/2017/model3d" xmlns:o="urn:schemas-microsoft-com:office:office" xmlns:oel="http://schemas.microsoft.com/office/2019/extlst" xmlns:r="http://schemas.openxmlformats.org/officeDocument/2006/relationships" xmlns:m="http://schemas.openxmlformats.org/officeDocument/2006/math" xmlns:v="urn:schemas-microsoft-com:vml" xmlns:wp14="http://schemas.microsoft.com/office/word/2010/wordprocessingDrawing" xmlns:wp="http://schemas.openxmlformats.org/drawingml/2006/wordprocessingDrawing" xmlns:w10="urn:schemas-microsoft-com:office:word" xmlns:w="http://schemas.openxmlformats.org/wordprocessingml/2006/main" xmlns:w14="http://schemas.microsoft.com/office/word/2010/wordml" xmlns:w15="http://schemas.microsoft.com/office/word/2012/wordml" xmlns:w16cex="http://schemas.microsoft.com/office/word/2018/wordml/cex" xmlns:w16cid="http://schemas.microsoft.com/office/word/2016/wordml/cid" xmlns:w16="http://schemas.microsoft.com/office/word/2018/wordml" xmlns:w16sdtdh="http://schemas.microsoft.com/office/word/2020/wordml/sdtdatahash" xmlns:w16se="http://schemas.microsoft.com/office/word/2015/wordml/symex" xmlns:wpg="http://schemas.microsoft.com/office/word/2010/wordprocessingGroup" xmlns:wpi="http://schemas.microsoft.com/office/word/2010/wordprocessingInk" xmlns:wne="http://schemas.microsoft.com/office/word/2006/wordml" xmlns:wps="http://schemas.microsoft.com/office/word/2010/wordprocessingShape" mc:Ignorable="w14 w15 w16se w16cid w16 w16cex w16sdtdh wp14">
   <w:body>
     <w:tbl>
       <w:tblPr>
@@ -1167,7 +1167,7 @@
                     </wp:inline>
                   </w:drawing>
                 </mc:Choice>
-                <mc:Fallback>
+                <mc:Fallback xmlns:w16du="http://schemas.microsoft.com/office/word/2023/wordml/word16du">
                   <w:pict>
                     <v:shape w14:anchorId="63E6ED61" id="Address icon" o:spid="_x0000_s1026" alt="Address icon" style="width:9.35pt;height:9.35pt;visibility:visible;mso-wrap-style:square;mso-left-percent:-10001;mso-top-percent:-10001;mso-position-horizontal:absolute;mso-position-horizontal-relative:char;mso-position-vertical:absolute;mso-position-vertical-relative:line;mso-left-percent:-10001;mso-top-percent:-10001;v-text-anchor:top" coordsize="2846,2833" o:gfxdata="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" path="m1418,r25,3l1468,11r25,12l1520,39r27,21l1575,85r32,30l1642,147r36,34l1717,218r40,38l1799,295r43,42l1886,379r45,43l1977,467r47,45l2071,558r47,45l2165,649r48,46l2259,741r47,46l2351,831r46,44l2440,918r42,42l2524,1001r39,39l2601,1077r36,36l2671,1147r31,31l2731,1207r26,27l2780,1257r20,21l2816,1296r13,14l2839,1321r7,8l2801,1332r-44,2l2711,1336r-44,2l2625,1339r-41,1l2548,1341r-33,1l2488,1343r-21,2l2467,1478r,135l2467,2513r,53l2465,2611r-3,40l2456,2686r-8,30l2437,2741r-15,22l2405,2781r-22,15l2358,2808r-30,9l2295,2824r-39,6l2238,2832r-23,1l2188,2833r-31,l2126,2832r-31,-1l2066,2831r-27,-1l2018,2830r-35,-1l1951,2827r-26,-5l1903,2814r-18,-11l1870,2788r-12,-19l1848,2744r-8,-29l1835,2680r-4,-41l1828,2591r-2,-55l1825,2500r,-40l1824,2416r-1,-46l1823,2323r-1,-50l1822,2224r-1,-51l1821,2124r,-48l1821,2030r,-45l1821,1945r,-37l1821,1874r,-28l1821,1823r1,-16l1822,1797r,-34l1818,1733r-7,-26l1800,1684r-14,-20l1769,1646r-19,-15l1728,1618r-24,-10l1678,1599r-27,-7l1622,1587r-31,-4l1561,1581r-32,-2l1496,1578r-33,-1l1431,1577r-33,l1361,1578r-37,1l1289,1582r-36,4l1220,1591r-32,7l1157,1606r-28,11l1103,1629r-23,14l1058,1660r-17,18l1028,1699r-10,24l1012,1748r-2,30l1012,1940r-1,163l1010,2265r1,162l1015,2590r,40l1013,2666r-4,31l1001,2723r-11,23l976,2767r-17,16l936,2796r-26,11l880,2815r-35,7l804,2826r-44,3l600,2829r-38,-1l528,2824r-32,-7l468,2806r-24,-13l423,2776r-17,-21l391,2731r-11,-28l373,2672r-4,-36l368,2596r4,-311l372,1973r-1,-311l371,1350r-1,1l362,1351r-14,1l330,1352r-22,l281,1353r-29,l222,1353r-31,l159,1353r-30,-1l100,1352r-27,l48,1352r-19,l13,1352r-9,l,1352r5,-7l14,1334r12,-15l42,1301r19,-21l84,1256r25,-26l137,1199r30,-31l201,1134r35,-37l272,1059r40,-40l352,977r42,-43l438,891r44,-46l528,800r46,-47l621,706r47,-46l714,612r48,-46l809,518r47,-45l901,427r45,-44l991,340r42,-43l1076,257r40,-39l1154,180r37,-35l1225,112r32,-31l1287,55r28,-21l1342,18,1367,7r25,-6l1418,xe" fillcolor="#77448b [3204]" stroked="f" strokeweight="0">
                       <v:path arrowok="t" o:connecttype="custom" o:connectlocs="62360,965;67121,4825;73387,10742;80654,17707;88465,25302;96317,33022;103668,40281;110142,46701;115155,51778;118162,54967;115155,55974;107929,56226;103042,56436;103042,107669;102248,113963;99533,117319;94229,118746;90094,118872;85165,118746;80404,118410;77605,116187;76477,110732;76227,103221;76101,95375;76060,87108;76060,80059;76101,75821;75642,71625;73094,68436;68959,66800;63863,66254;58392,66171;52335,66548;47156,67849;43481,70408;42186,74604;42228,101836;42144,113165;40056,116774;35294,118410;23474,118662;18545,117194;15872,113417;15538,95878;15454,56688;12865,56730;7978,56772;3049,56730;167,56730;1086,55345;4553,51611;9857,46030;16457,39190;23975,31596;31827,23749;39513,16071;46613,9147;52502,3399;57097,294" o:connectangles="0,0,0,0,0,0,0,0,0,0,0,0,0,0,0,0,0,0,0,0,0,0,0,0,0,0,0,0,0,0,0,0,0,0,0,0,0,0,0,0,0,0,0,0,0,0,0,0,0,0,0,0,0,0,0,0,0,0,0"/>
@@ -1982,7 +1982,7 @@
                     </wp:inline>
                   </w:drawing>
                 </mc:Choice>
-                <mc:Fallback>
+                <mc:Fallback xmlns:w16du="http://schemas.microsoft.com/office/word/2023/wordml/word16du">
                   <w:pict>
                     <v:shape w14:anchorId="0AFDE6DF" id="Telephone icon" o:spid="_x0000_s1026" alt="Phone icon" style="width:8.65pt;height:8.65pt;visibility:visible;mso-wrap-style:square;mso-left-percent:-10001;mso-top-percent:-10001;mso-position-horizontal:absolute;mso-position-horizontal-relative:char;mso-position-vertical:absolute;mso-position-vertical-relative:line;mso-left-percent:-10001;mso-top-percent:-10001;v-text-anchor:top" coordsize="2552,2616" o:gfxdata="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" path="m410,r33,2l477,11r34,15l545,48r35,29l634,132r54,54l742,241r56,53l829,324r25,32l875,387r15,31l900,449r4,31l901,510r-9,30l878,571r-21,29l830,629r-33,29l758,690r-31,33l702,755r-19,34l669,823r-8,33l659,890r4,35l672,959r15,33l707,1027r24,33l760,1093r158,160l1077,1409r162,156l1402,1718r164,152l1598,1897r32,21l1662,1933r33,10l1727,1946r32,-2l1792,1936r31,-15l1854,1899r30,-28l1914,1836r34,-40l1982,1763r36,-26l2052,1719r34,-11l2121,1703r34,2l2189,1714r33,14l2256,1749r32,27l2320,1810r33,38l2509,2031r20,30l2542,2090r8,31l2552,2149r-1,27l2546,2202r-8,26l2528,2250r-11,20l2506,2287r-12,15l2484,2313r-9,8l2473,2322r-6,5l2458,2336r-13,11l2430,2360r-18,14l2392,2390r-21,18l2347,2426r-25,18l2296,2464r-27,18l2243,2500r-29,17l2187,2532r-26,14l2135,2558r-26,9l2058,2583r-48,12l1964,2605r-41,6l1884,2615r-36,1l1814,2615r-32,-4l1752,2606r-29,-7l1695,2591r-27,-10l1641,2570r-26,-12l1589,2544r-28,-13l1534,2517r-95,-48l1347,2418r-91,-51l1167,2314r-86,-54l997,2203r-81,-57l838,2085r-76,-61l689,1959r-70,-66l551,1823r-63,-72l426,1677r-57,-77l314,1520r-51,-84l214,1351r-44,-90l130,1168,92,1072,59,972,29,868,14,801,4,734,,669,2,606r9,-63l23,483,41,423,63,365,91,307r33,-55l160,197r41,-53l247,92,279,61,311,36,345,18,377,6,410,xe" fillcolor="#77448b [3204]" stroked="f" strokeweight="0">
                       <v:path arrowok="t" o:connecttype="custom" o:connectlocs="20510,461;24938,3230;31904,10109;36719,14932;38697,18833;38353,22650;35687,26383;31259,30326;28765,34521;28507,38799;30399,43077;39471,52557;60282,72061;70085,80450;74256,81625;78383,80576;82296,77011;86768,72858;91196,71432;95539,72481;99753,75920;108739,86449;109728,90140;109126,93453;107750,95928;106417,97354;105686,97983;103708,99577;100914,101758;97560,104107;94034,106205;90680,107673;84446,109267;79458,109728;75331,109309;71719,108260;68322,106708;61872,103562;50177,97061;39385,90014;29625,82170;20982,73446;13501,63756;7309,52893;2537,40770;172,30788;473,22776;2709,15310;6879,8263;11996,2559;16210,252" o:connectangles="0,0,0,0,0,0,0,0,0,0,0,0,0,0,0,0,0,0,0,0,0,0,0,0,0,0,0,0,0,0,0,0,0,0,0,0,0,0,0,0,0,0,0,0,0,0,0,0,0,0,0"/>
@@ -2265,7 +2265,7 @@
                     </wp:inline>
                   </w:drawing>
                 </mc:Choice>
-                <mc:Fallback>
+                <mc:Fallback xmlns:w16du="http://schemas.microsoft.com/office/word/2023/wordml/word16du">
                   <w:pict>
                     <v:shape w14:anchorId="10DA61C4" id="Freeform 5" o:spid="_x0000_s1026" alt="Email icon" style="width:10.8pt;height:7.2pt;visibility:visible;mso-wrap-style:square;mso-left-percent:-10001;mso-top-percent:-10001;mso-position-horizontal:absolute;mso-position-horizontal-relative:char;mso-position-vertical:absolute;mso-position-vertical-relative:line;mso-left-percent:-10001;mso-top-percent:-10001;v-text-anchor:top" coordsize="120,80" o:gfxdata="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" path="m108,21r,l60,58,12,21v-1,-1,-1,-2,,-3c13,16,14,16,16,17l60,51,104,17v1,-1,3,-1,4,1c109,19,109,20,108,21r,xm114,r,l6,c3,,,3,,6l,74v,3,3,6,6,6l114,80v3,,6,-3,6,-6l120,6c120,3,117,,114,xe" fillcolor="#77448b [3204]" stroked="f" strokeweight="0">
                       <v:path arrowok="t" o:connecttype="custom" o:connectlocs="123444,24003;123444,24003;68580,66294;13716,24003;13716,20574;18288,19431;68580,58293;118872,19431;123444,20574;123444,24003;123444,24003;130302,0;130302,0;6858,0;0,6858;0,84582;6858,91440;130302,91440;137160,84582;137160,6858;130302,0" o:connectangles="0,0,0,0,0,0,0,0,0,0,0,0,0,0,0,0,0,0,0,0,0"/>
@@ -3240,7 +3240,7 @@
                     </wp:inline>
                   </w:drawing>
                 </mc:Choice>
-                <mc:Fallback>
+                <mc:Fallback xmlns:w16du="http://schemas.microsoft.com/office/word/2023/wordml/word16du">
                   <w:pict>
                     <v:shape w14:anchorId="11275E13" id="LinkedIn icon" o:spid="_x0000_s1026" alt="LinkedIn icon" style="width:8.65pt;height:8.65pt;visibility:visible;mso-wrap-style:square;mso-left-percent:-10001;mso-top-percent:-10001;mso-position-horizontal:absolute;mso-position-horizontal-relative:char;mso-position-vertical:absolute;mso-position-vertical-relative:line;mso-left-percent:-10001;mso-top-percent:-10001;v-text-anchor:top" coordsize="2616,2610" o:gfxdata="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" path="m419,978r-15,l394,981r-4,4l388,995r-1,15l387,1600r,596l388,2210r1,9l394,2223r8,2l415,2225r334,l761,2225r8,-2l773,2219r2,-8l775,2197r,-1191l775,993r-2,-8l769,979r-8,-1l747,978r-328,xm1785,947r-65,2l1677,955r-42,9l1595,977r-37,17l1523,1013r-33,24l1459,1065r-28,32l1405,1133r-4,5l1396,1144r-4,-2l1392,1122r-1,-118l1391,992r-1,-7l1386,981r-8,-3l1365,978r-317,l1033,978r-8,1l1020,985r-1,8l1019,1007r,1188l1019,2210r1,9l1025,2223r8,2l1048,2225r329,l1391,2225r9,-2l1404,2219r2,-9l1406,2195r,-569l1407,1580r2,-47l1415,1487r10,-45l1435,1413r12,-26l1462,1363r18,-20l1501,1326r24,-15l1552,1301r29,-7l1614,1290r33,l1679,1292r29,5l1735,1307r23,15l1778,1341r17,22l1809,1390r12,28l1828,1448r5,43l1838,1534r1,44l1840,1889r,309l1840,2208r2,7l1845,2221r7,3l1862,2225r345,l2217,2224r7,-4l2227,2213r1,-10l2227,1829r-1,-374l2223,1392r-7,-61l2203,1269r-17,-60l2169,1166r-21,-38l2125,1094r-26,-32l2069,1035r-34,-24l1998,992r-40,-17l1914,963r-64,-12l1785,947xm582,359r-36,3l511,370r-33,13l449,401r-26,22l401,450r-18,29l368,511r-8,35l357,582r2,36l367,654r15,32l399,715r22,26l447,765r29,18l508,797r34,8l578,808r38,-3l651,797r32,-13l714,766r26,-24l763,717r18,-30l795,655r8,-35l806,583r-3,-35l795,513,781,481,763,452,741,426,715,402,685,384,653,370r-34,-8l582,359xm163,l2451,r6,2l2463,4r35,11l2527,30r26,19l2575,72r17,27l2605,128r8,32l2616,195r,2219l2616,2425r-4,33l2602,2490r-15,28l2568,2545r-22,22l2520,2585r-29,14l2458,2607r-33,3l189,2610r-29,-2l132,2602r-26,-11l82,2577,59,2558,41,2540,27,2519,15,2498,7,2475,,2452,,158,7,133,17,109,30,85,47,64,67,45,88,29,111,17,136,7,163,xe" fillcolor="#77448b [3204]" stroked="f" strokeweight="0">
                       <v:path arrowok="t" o:connecttype="custom" o:connectlocs="16359,41411;16233,92323;16862,93542;32256,93458;32507,42294;31920,41116;72145,39897;65350,41789;60023,46119;58387,48011;58303,41411;43958,41116;42742,41747;42784,93290;57758,93542;58975,92911;59100,64449;60694,58311;63966,55116;69083,54233;73739,55579;76382,59615;77137,66341;77263,93122;92573,93542;93453,92617;92950,55957;90098,47423;85358,42504;77598,39981;21434,15555;16820,18919;14974,24468;16736,30060;21308,33507;27306,33507;32004,30144;33808,24510;32004,19003;27390,15555;102807,0;105995,1261;109267,5381;109728,101950;107715,106995;103101,109602;5537,109392;1720,106785;0,103085;1258,3574;4656,715" o:connectangles="0,0,0,0,0,0,0,0,0,0,0,0,0,0,0,0,0,0,0,0,0,0,0,0,0,0,0,0,0,0,0,0,0,0,0,0,0,0,0,0,0,0,0,0,0,0,0,0,0,0,0"/>
@@ -4999,7 +4999,7 @@
                     </wp:inline>
                   </w:drawing>
                 </mc:Choice>
-                <mc:Fallback>
+                <mc:Fallback xmlns:w16du="http://schemas.microsoft.com/office/word/2023/wordml/word16du">
                   <w:pict>
                     <v:shape w14:anchorId="1FFBB272" id="Website icon" o:spid="_x0000_s1026" alt="Twitter/Blog/Portfolio icon" style="width:9.35pt;height:9.35pt;visibility:visible;mso-wrap-style:square;mso-left-percent:-10001;mso-top-percent:-10001;mso-position-horizontal:absolute;mso-position-horizontal-relative:char;mso-position-vertical:absolute;mso-position-vertical-relative:line;mso-left-percent:-10001;mso-top-percent:-10001;v-text-anchor:top" coordsize="2691,2691" o:gfxdata="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" path="m1942,1975r-21,68l1895,2108r-31,64l1830,2233r-36,59l1758,2346r-38,53l1684,2446r-33,44l1711,2468r62,-25l1835,2415r62,-31l1957,2348r60,-36l2075,2273r53,-43l2179,2187r47,-46l2267,2095r-57,-28l2147,2041r-65,-25l2013,1994r-71,-19xm767,1973r-76,21l620,2018r-67,27l490,2073r-59,31l478,2156r53,49l587,2252r61,44l711,2337r67,38l845,2409r69,31l984,2466r67,24l1017,2446r-35,-47l945,2347r-35,-55l875,2234r-33,-61l813,2108r-26,-66l767,1973xm1260,1906r-10,l1234,1907r-21,l1189,1908r-28,1l1132,1910r-31,1l1069,1912r-32,2l1006,1916r-30,3l948,1921r-26,3l900,1928r12,42l927,2012r17,41l963,2093r19,40l1003,2172r22,37l1047,2244r24,35l1094,2312r22,30l1138,2371r21,28l1179,2423r19,22l1215,2464r15,17l1243,2495r10,11l1261,2513r4,4l1266,2518r-6,-612xm1436,1905r-18,615l1419,2518r5,-6l1433,2503r12,-13l1460,2474r18,-18l1497,2436r23,-24l1543,2387r24,-29l1592,2327r26,-32l1644,2260r25,-36l1694,2187r23,-40l1740,2107r21,-41l1779,2022r16,-43l1808,1935r-26,-4l1751,1926r-33,-3l1684,1920r-35,-3l1613,1915r-34,-2l1546,1912r-29,-2l1489,1909r-21,-1l1451,1907r-11,-1l1436,1905xm2016,1420r-6,106l2001,1629r-13,100l1972,1827r70,18l2111,1866r66,23l2240,1914r61,27l2357,1970r41,-71l2434,1826r31,-77l2491,1670r20,-82l2526,1505r9,-85l2016,1420xm1428,1420r,334l1531,1759r101,9l1731,1780r97,15l1842,1708r12,-93l1861,1519r5,-99l1428,1420xm842,1420r5,100l855,1616r11,93l880,1797r96,-16l1074,1769r100,-9l1276,1755r,-335l842,1420xm156,1420r7,76l175,1571r18,73l214,1716r25,69l269,1853r34,65l341,1981r57,-31l459,1920r65,-27l591,1868r71,-23l736,1825r-16,-97l707,1628r-9,-103l692,1420r-536,xm1816,832r-94,15l1626,858r-98,9l1428,872r,397l1865,1269r-4,-94l1854,1084r-10,-88l1831,912r-15,-80xm892,831r-15,80l864,995r-9,88l847,1175r-4,94l1276,1269r,-398l1177,866r-96,-8l985,846,892,831xm2324,669r-66,32l2190,731r-74,27l2040,782r-79,22l1978,891r14,91l2003,1075r8,96l2016,1269r518,l2526,1186r-15,-81l2492,1026r-24,-76l2440,876r-34,-72l2367,735r-43,-66xm372,660r-25,36l322,732r-22,35l278,802r-20,37l240,876r-16,38l209,955r-13,43l185,1044r-10,49l167,1146r-6,58l157,1267r535,l694,1209r1,-49l697,1115r3,-38l702,1044r3,-31l709,987r3,-24l716,941r5,-22l726,899r5,-21l736,855r7,-24l749,803,678,785,611,764,548,741,486,716,428,688,372,660xm1717,217r37,50l1787,321r32,60l1849,444r28,67l1902,581r23,75l1991,638r63,-19l2114,596r57,-23l2226,549r-54,-54l2116,443r-60,-48l1994,351r-65,-40l1861,275r-70,-32l1717,217xm998,209r-76,26l849,267r-71,35l710,342r-64,45l584,435r-58,53l471,543r56,26l586,594r62,25l713,640r69,18l806,582r26,-72l861,440r31,-64l925,315r36,-56l998,209xm1276,172r-37,17l1204,213r-36,30l1133,279r-33,42l1067,368r-31,53l1007,479r-28,64l952,612r-23,72l1013,697r86,10l1187,716r89,4l1276,172xm1428,169r,552l1518,716r88,-7l1693,697r86,-13l1755,611r-27,-70l1700,477r-29,-58l1639,365r-33,-48l1572,276r-35,-37l1500,210r-36,-24l1428,169xm1345,r92,3l1528,12r88,15l1702,48r85,27l1869,106r78,36l2024,184r73,46l2167,281r67,54l2297,395r58,62l2411,524r50,69l2507,667r42,77l2585,823r31,81l2643,988r21,87l2679,1164r9,89l2691,1346r-3,92l2679,1528r-15,89l2643,1703r-27,84l2585,1869r-36,80l2507,2024r-46,74l2411,2168r-56,66l2297,2297r-63,59l2167,2411r-70,50l2024,2508r-77,41l1869,2585r-82,33l1702,2644r-86,20l1528,2679r-91,9l1345,2691r-92,-3l1162,2679r-87,-15l988,2644r-84,-26l822,2585r-79,-36l667,2508r-74,-47l524,2411r-67,-55l394,2297r-59,-63l280,2168r-50,-70l184,2024r-42,-75l106,1869,74,1787,47,1703,27,1617,12,1528,3,1438,,1346r3,-93l12,1164r15,-89l47,988,74,904r32,-81l142,744r42,-77l230,593r50,-69l335,457r59,-62l457,335r67,-54l593,230r74,-46l743,142r79,-36l904,75,988,48r87,-21l1162,12r91,-9l1345,xe" fillcolor="#77448b [3204]" stroked="f" strokeweight="0">
                       <v:path arrowok="t" o:connecttype="custom" o:connectlocs="77658,103632;83798,105311;100142,92544;30524,88083;25930,99480;46427,109993;35913,93119;52523,84284;43114,84770;42539,92456;49298,103455;54908,110214;62639,111318;66128,107608;73726,98243;79866,85477;69751,84505;63434,84151;93251,82429;108889,77260;63080,77481;82208,67100;38873,79381;6891,62727;13385,84726;32512,80617;76067,37415;81898,47885;37769,47840;43511,37371;86625,35516;111583,52390;102660,29552;10602,38696;7112,53185;31010,46118;32291,38785;21469,31629;81678,19613;95902,25312;82208,12148;31363,15107;28625,27344;40861,13915;50049,12325;41038,30215;63080,31849;75096,21071;64671,8216;78939,3313;101467,17449;115559,39933;118342,67498;108712,92677;89408,110788;63478,118739;36311,114190;14798,98685;2076,75228;1193,47487;12369,23147;32821,6273;59414,0" o:connectangles="0,0,0,0,0,0,0,0,0,0,0,0,0,0,0,0,0,0,0,0,0,0,0,0,0,0,0,0,0,0,0,0,0,0,0,0,0,0,0,0,0,0,0,0,0,0,0,0,0,0,0,0,0,0,0,0,0,0,0,0,0,0,0"/>
@@ -5057,7 +5057,7 @@
         <w:rPr>
           <w:caps w:val="0"/>
         </w:rPr>
-        <w:t>Recent college graduate with a degree in computer science seeking a web developer position to apply knowledge of HTML, CSS, JavaScript, and web development frameworks in a professional setting, while contributing to the success of the organization.</w:t>
+        <w:t>Recent college graduate with a degree in computer science seeking a developer position to apply knowledge in a professional setting, while contributing to the success of the organization.</w:t>
       </w:r>
     </w:p>
     <w:tbl>
@@ -7252,7 +7252,7 @@
                     </wp:inline>
                   </w:drawing>
                 </mc:Choice>
-                <mc:Fallback>
+                <mc:Fallback xmlns:w16du="http://schemas.microsoft.com/office/word/2023/wordml/word16du">
                   <w:pict>
                     <v:group w14:anchorId="68FF61C2" id="Education in circle icon" o:spid="_x0000_s1026" alt="Education icon" style="width:21.6pt;height:21.6pt;mso-position-horizontal-relative:char;mso-position-vertical-relative:line" coordsize="171,171" o:gfxdata="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">
                       <v:shape id="Education icon circle" o:spid="_x0000_s1027" alt="Education icon circle" style="position:absolute;width:171;height:171;visibility:visible;mso-wrap-style:square;v-text-anchor:top" coordsize="3246,3246" o:gfxdata="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" path="m1623,r102,3l1826,13r99,15l2023,49r94,28l2210,109r89,38l2386,190r83,49l2551,291r77,57l2701,410r70,65l2836,545r62,73l2955,695r52,82l3056,860r43,87l3137,1036r32,93l3197,1223r21,98l3233,1420r10,101l3246,1623r-3,102l3233,1826r-15,100l3197,2023r-28,94l3137,2210r-38,89l3056,2386r-49,84l2955,2551r-57,77l2836,2701r-65,70l2701,2836r-73,62l2551,2955r-82,53l2386,3056r-87,43l2210,3137r-93,32l2023,3197r-98,21l1826,3233r-101,10l1623,3246r-102,-3l1420,3233r-100,-15l1223,3197r-94,-28l1036,3137r-89,-38l860,3056r-84,-48l695,2955r-77,-57l545,2836r-70,-65l410,2701r-62,-73l291,2551r-53,-81l190,2386r-43,-87l109,2210,77,2117,49,2023,28,1926,13,1826,3,1725,,1623,3,1521,13,1420r15,-99l49,1223r28,-94l109,1036r38,-89l190,860r48,-83l291,695r57,-77l410,545r65,-70l545,410r73,-62l695,291r81,-52l860,190r87,-43l1036,109r93,-32l1223,49r97,-21l1420,13,1521,3,1623,xe" fillcolor="#77448b [3204]" stroked="f" strokeweight="0">
@@ -8947,7 +8947,7 @@
                     </wp:inline>
                   </w:drawing>
                 </mc:Choice>
-                <mc:Fallback>
+                <mc:Fallback xmlns:w16du="http://schemas.microsoft.com/office/word/2023/wordml/word16du">
                   <w:pict>
                     <v:group w14:anchorId="3A5511C0" id="Experience in circle icon" o:spid="_x0000_s1026" alt="Experience icon" style="width:21.6pt;height:21.6pt;mso-position-horizontal-relative:char;mso-position-vertical-relative:line" coordsize="171,171" o:gfxdata="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">
                       <v:shape id="Experience icon circle" o:spid="_x0000_s1027" alt="Experience icon circle" style="position:absolute;width:171;height:171;visibility:visible;mso-wrap-style:square;v-text-anchor:top" coordsize="3246,3246" o:gfxdata="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" path="m1623,r102,3l1826,13r99,15l2023,49r94,28l2210,109r89,38l2386,190r83,49l2551,291r77,57l2701,410r70,65l2836,545r62,73l2955,695r52,82l3056,860r43,87l3137,1036r32,93l3197,1223r21,98l3233,1420r10,101l3246,1623r-3,102l3233,1826r-15,100l3197,2023r-28,94l3137,2210r-38,89l3056,2386r-49,84l2955,2551r-57,77l2836,2701r-65,70l2701,2836r-73,62l2551,2955r-82,53l2386,3056r-87,43l2210,3137r-93,32l2023,3197r-98,21l1826,3233r-101,10l1623,3246r-102,-3l1420,3233r-100,-15l1223,3197r-94,-28l1036,3137r-89,-38l860,3056r-84,-48l695,2955r-77,-57l545,2836r-70,-65l410,2701r-62,-73l291,2551r-53,-81l190,2386r-43,-87l109,2210,77,2117,49,2023,28,1926,13,1826,3,1725,,1623,3,1521,13,1420r15,-99l49,1223r28,-94l109,1036r38,-89l190,860r48,-83l291,695r57,-77l410,545r65,-70l545,410r73,-62l695,291r81,-52l860,190r87,-43l1036,109r93,-32l1223,49r97,-21l1420,13,1521,3,1623,xe" fillcolor="#77448b [3204]" stroked="f" strokeweight="0">
@@ -9038,15 +9038,19 @@
         <w:t>C</w:t>
       </w:r>
       <w:r>
-        <w:t>ommunicate with customers to create and design the websites that they desire</w:t>
+        <w:t xml:space="preserve">ommunicate with customers to create and design the websites that they </w:t>
       </w:r>
+      <w:proofErr w:type="gramStart"/>
+      <w:r>
+        <w:t>desire</w:t>
+      </w:r>
+      <w:proofErr w:type="gramEnd"/>
     </w:p>
     <w:p>
       <w:pPr>
         <w:pStyle w:val="ListBullet"/>
       </w:pPr>
       <w:r>
-        <w:lastRenderedPageBreak/>
         <w:t>W</w:t>
       </w:r>
       <w:r>
@@ -9057,6 +9061,33 @@
       </w:r>
       <w:r>
         <w:t>back-end development</w:t>
+      </w:r>
+    </w:p>
+    <w:p>
+      <w:pPr>
+        <w:pStyle w:val="ListBullet"/>
+      </w:pPr>
+      <w:r>
+        <w:lastRenderedPageBreak/>
+        <w:t xml:space="preserve">Work with JavaScript, CSS, HTML, React, </w:t>
+      </w:r>
+      <w:r>
+        <w:t>Node.js, Bootstrap, MongoDB, SQL</w:t>
+      </w:r>
+      <w:r>
+        <w:t>,</w:t>
+      </w:r>
+      <w:r>
+        <w:t xml:space="preserve"> Heroku</w:t>
+      </w:r>
+      <w:r>
+        <w:t>,</w:t>
+      </w:r>
+      <w:r>
+        <w:t xml:space="preserve"> </w:t>
+      </w:r>
+      <w:r>
+        <w:t>and Git/GitHub</w:t>
       </w:r>
     </w:p>
     <w:p>
@@ -9104,16 +9135,26 @@
         <w:pStyle w:val="ListBullet"/>
       </w:pPr>
       <w:r>
-        <w:t>Followed instructions to create paint samples</w:t>
+        <w:t xml:space="preserve">Followed instructions to create paint </w:t>
       </w:r>
+      <w:proofErr w:type="gramStart"/>
+      <w:r>
+        <w:t>samples</w:t>
+      </w:r>
+      <w:proofErr w:type="gramEnd"/>
     </w:p>
     <w:p>
       <w:pPr>
         <w:pStyle w:val="ListBullet"/>
       </w:pPr>
       <w:r>
-        <w:t>Operated heavy machinery used for sample prep</w:t>
+        <w:t xml:space="preserve">Operated heavy machinery used for sample </w:t>
       </w:r>
+      <w:proofErr w:type="gramStart"/>
+      <w:r>
+        <w:t>prep</w:t>
+      </w:r>
+      <w:proofErr w:type="gramEnd"/>
     </w:p>
     <w:p>
       <w:pPr>
@@ -9173,47 +9214,13 @@
         <w:pStyle w:val="ListBullet"/>
       </w:pPr>
       <w:r>
-        <w:t>Assisted customers</w:t>
+        <w:t xml:space="preserve">Assisted </w:t>
       </w:r>
-    </w:p>
-    <w:p>
-      <w:pPr>
-        <w:pStyle w:val="Heading2"/>
-      </w:pPr>
+      <w:proofErr w:type="gramStart"/>
       <w:r>
-        <w:t>Chemical</w:t>
+        <w:t>customers</w:t>
       </w:r>
-      <w:r>
-        <w:t xml:space="preserve"> Kit Packaging </w:t>
-      </w:r>
-      <w:r>
-        <w:t xml:space="preserve">| </w:t>
-      </w:r>
-      <w:r>
-        <w:rPr>
-          <w:rStyle w:val="Emphasis"/>
-        </w:rPr>
-        <w:t>University of Minnesota</w:t>
-      </w:r>
-    </w:p>
-    <w:p>
-      <w:pPr>
-        <w:pStyle w:val="Heading3"/>
-      </w:pPr>
-      <w:r>
-        <w:t>December</w:t>
-      </w:r>
-      <w:r>
-        <w:t xml:space="preserve"> 2020</w:t>
-      </w:r>
-    </w:p>
-    <w:p>
-      <w:pPr>
-        <w:pStyle w:val="ListBullet"/>
-      </w:pPr>
-      <w:r>
-        <w:t>Prepared kits of glassware and chemicals to be sent to students</w:t>
-      </w:r>
+      <w:proofErr w:type="gramEnd"/>
     </w:p>
     <w:tbl>
       <w:tblPr>
@@ -10577,7 +10584,7 @@
                     </wp:inline>
                   </w:drawing>
                 </mc:Choice>
-                <mc:Fallback>
+                <mc:Fallback xmlns:w16du="http://schemas.microsoft.com/office/word/2023/wordml/word16du">
                   <w:pict>
                     <v:group w14:anchorId="373AB1E6" id="Objective in circle icon" o:spid="_x0000_s1026" alt="Objective icon" style="width:21.6pt;height:21.6pt;mso-position-horizontal-relative:char;mso-position-vertical-relative:line" coordsize="171,171" o:gfxdata="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">
                       <v:shape id="Objective icon circle" o:spid="_x0000_s1027" alt="Objective icon circle" style="position:absolute;width:171;height:171;visibility:visible;mso-wrap-style:square;v-text-anchor:top" coordsize="3246,3246" o:gfxdata="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" path="m1623,r102,3l1826,13r99,15l2023,49r94,28l2210,109r89,38l2386,190r83,49l2551,291r77,57l2701,410r70,65l2836,545r62,73l2955,695r52,82l3056,860r43,87l3137,1036r32,93l3197,1223r21,98l3233,1420r10,101l3246,1623r-3,102l3233,1826r-15,100l3197,2023r-28,94l3137,2210r-38,89l3056,2386r-49,84l2955,2551r-57,77l2836,2701r-65,70l2701,2836r-73,62l2551,2955r-82,53l2386,3056r-87,43l2210,3137r-93,32l2023,3197r-98,21l1826,3233r-101,10l1623,3246r-102,-3l1420,3233r-100,-15l1223,3197r-94,-28l1036,3137r-89,-38l860,3056r-84,-48l695,2955r-77,-57l545,2836r-70,-65l410,2701r-62,-73l291,2551r-53,-81l190,2386r-43,-87l109,2210,77,2117,49,2023,28,1926,13,1826,3,1725,,1623,3,1521,13,1420r15,-99l49,1223r28,-94l109,1036r38,-89l190,860r48,-83l291,695r57,-77l410,545r65,-70l545,410r73,-62l695,291r81,-52l860,190r87,-43l1036,109r93,-32l1223,49r97,-21l1420,13,1521,3,1623,xe" fillcolor="#77448b [3204]" stroked="f" strokeweight="0">
@@ -10632,58 +10639,153 @@
         <w:pStyle w:val="Heading2"/>
       </w:pPr>
       <w:r>
-        <w:t>Frontend and Backend of a Company Website</w:t>
+        <w:t xml:space="preserve">MACHDev </w:t>
+      </w:r>
+      <w:r>
+        <w:t>Company Website</w:t>
       </w:r>
     </w:p>
     <w:p>
       <w:r>
-        <w:t>Designed and developed a company website with separate views for the general public and logged in employees.</w:t>
+        <w:t>Designed and developed a company website</w:t>
+      </w:r>
+      <w:r>
+        <w:t xml:space="preserve"> </w:t>
+      </w:r>
+      <w:r>
+        <w:t xml:space="preserve">which is </w:t>
+      </w:r>
+      <w:r>
+        <w:t xml:space="preserve">deployed on Heroku and MongoDB </w:t>
+      </w:r>
+      <w:r>
+        <w:t>Atlas.</w:t>
+      </w:r>
+      <w:r>
+        <w:t xml:space="preserve"> This project was done </w:t>
+      </w:r>
+      <w:r>
+        <w:t>in a team-based environment</w:t>
+      </w:r>
+      <w:r>
+        <w:t xml:space="preserve"> under a one week time con</w:t>
+      </w:r>
+      <w:r>
+        <w:t>straint.</w:t>
+      </w:r>
+      <w:r>
+        <w:t xml:space="preserve"> </w:t>
+      </w:r>
+      <w:r>
+        <w:t xml:space="preserve">The site has </w:t>
+      </w:r>
+      <w:r>
+        <w:t>separate views for the general public and logged in employees</w:t>
+      </w:r>
+      <w:r>
+        <w:t>.</w:t>
+      </w:r>
+      <w:r>
+        <w:t xml:space="preserve"> The public view provides company information</w:t>
+      </w:r>
+      <w:r>
+        <w:t xml:space="preserve"> and the ability to put in a service request.</w:t>
+      </w:r>
+      <w:r>
+        <w:t xml:space="preserve"> The employee view provides </w:t>
+      </w:r>
+      <w:r>
+        <w:t>information on current projects and current incoming service requests</w:t>
+      </w:r>
+      <w:r>
+        <w:t xml:space="preserve"> and can be access</w:t>
+      </w:r>
+      <w:r>
+        <w:t>ed</w:t>
+      </w:r>
+      <w:r>
+        <w:t>/left using a login/logout button</w:t>
+      </w:r>
+      <w:r>
+        <w:t>. The site’s frontend</w:t>
+      </w:r>
+      <w:r>
+        <w:t xml:space="preserve"> was built using HTML, CSS, and Bootstrap while the backend was built using React, JavaScript, and Mongo</w:t>
+      </w:r>
+      <w:r>
+        <w:t>DB</w:t>
       </w:r>
     </w:p>
     <w:p>
       <w:pPr>
-        <w:ind w:left="-720" w:firstLine="720"/>
+        <w:pStyle w:val="Heading2"/>
       </w:pPr>
       <w:r>
-        <w:t>Skills Used:</w:t>
+        <w:t xml:space="preserve">HVAC Company </w:t>
+      </w:r>
+      <w:r>
+        <w:t>Website</w:t>
       </w:r>
     </w:p>
     <w:p>
-      <w:pPr>
-        <w:pStyle w:val="ListBullet"/>
-      </w:pPr>
       <w:r>
-        <w:t>JavaScript</w:t>
+        <w:t>Designed and developed a HVAC company website</w:t>
       </w:r>
       <w:r>
-        <w:t>, HTML, CSS</w:t>
+        <w:t xml:space="preserve"> for a customer. The site is</w:t>
+      </w:r>
+      <w:r>
+        <w:t xml:space="preserve"> deployed on Heroku</w:t>
+      </w:r>
+      <w:r>
+        <w:t xml:space="preserve"> and MongoDB Atlas</w:t>
+      </w:r>
+      <w:r>
+        <w:t xml:space="preserve">. The site’s frontend </w:t>
+      </w:r>
+      <w:r>
+        <w:t>was built using HTML, CSS, and Bootstrap</w:t>
+      </w:r>
+      <w:r>
+        <w:t xml:space="preserve"> while the backend was built using React, </w:t>
+      </w:r>
+      <w:r>
+        <w:t>JavaScript, and MongoDB.</w:t>
+      </w:r>
+      <w:r>
+        <w:t xml:space="preserve"> The site has an employ</w:t>
+      </w:r>
+      <w:r>
+        <w:t>ee</w:t>
+      </w:r>
+      <w:r>
+        <w:t xml:space="preserve"> only view that can be accessed</w:t>
+      </w:r>
+      <w:r>
+        <w:t xml:space="preserve"> using </w:t>
+      </w:r>
+      <w:r>
+        <w:t xml:space="preserve">a </w:t>
+      </w:r>
+      <w:r>
+        <w:t>login page</w:t>
+      </w:r>
+      <w:r>
+        <w:t xml:space="preserve"> </w:t>
+      </w:r>
+      <w:r>
+        <w:t>to view work requests</w:t>
+      </w:r>
+      <w:r>
+        <w:t xml:space="preserve"> and can be left usin</w:t>
+      </w:r>
+      <w:r>
+        <w:t>g a logout feature</w:t>
+      </w:r>
+      <w:r>
+        <w:t>.</w:t>
       </w:r>
     </w:p>
-    <w:p>
-      <w:pPr>
-        <w:pStyle w:val="ListBullet"/>
-      </w:pPr>
-      <w:r>
-        <w:t>React JavaScript Library</w:t>
-      </w:r>
-    </w:p>
-    <w:p>
-      <w:pPr>
-        <w:pStyle w:val="ListBullet"/>
-      </w:pPr>
-      <w:r>
-        <w:t>APIs and Databases</w:t>
-      </w:r>
-    </w:p>
-    <w:p>
-      <w:pPr>
-        <w:pStyle w:val="ListBullet"/>
-      </w:pPr>
-      <w:r>
-        <w:t>MongoDB</w:t>
-      </w:r>
-    </w:p>
-    <w:p/>
     <w:p>
       <w:pPr>
         <w:pStyle w:val="Heading2"/>
@@ -10694,85 +10796,86 @@
     </w:p>
     <w:p>
       <w:r>
-        <w:t>Developed a social network API that uses a NoSQL database.</w:t>
-      </w:r>
-    </w:p>
-    <w:p>
-      <w:r>
-        <w:t>Skills Used:</w:t>
-      </w:r>
-    </w:p>
-    <w:p>
-      <w:pPr>
-        <w:pStyle w:val="ListBullet"/>
-      </w:pPr>
-      <w:r>
-        <w:t>JavaScript</w:t>
-      </w:r>
-    </w:p>
-    <w:p>
-      <w:pPr>
-        <w:pStyle w:val="ListBullet"/>
-      </w:pPr>
-      <w:r>
-        <w:t>MongoDB</w:t>
-      </w:r>
-    </w:p>
-    <w:p>
-      <w:pPr>
-        <w:pStyle w:val="ListBullet"/>
-      </w:pPr>
-      <w:r>
-        <w:t>APIs</w:t>
-      </w:r>
-    </w:p>
-    <w:p>
-      <w:pPr>
-        <w:pStyle w:val="ListBullet"/>
-      </w:pPr>
-      <w:r>
-        <w:t>Test Based Development</w:t>
-      </w:r>
-    </w:p>
-    <w:p/>
-    <w:p>
-      <w:pPr>
-        <w:pStyle w:val="Heading2"/>
-      </w:pPr>
-      <w:r>
-        <w:t>Text Editor</w:t>
-      </w:r>
-    </w:p>
-    <w:p>
-      <w:r>
-        <w:t xml:space="preserve">Created an in-browser text editor created using React </w:t>
+        <w:t xml:space="preserve">Developed a social network API that uses </w:t>
       </w:r>
       <w:r>
-        <w:t xml:space="preserve">and </w:t>
+        <w:t>MongoDB and Jav</w:t>
       </w:r>
       <w:r>
-        <w:t>JavaScript</w:t>
+        <w:t>a</w:t>
       </w:r>
-    </w:p>
-    <w:p>
       <w:r>
-        <w:t>Skills Used:</w:t>
+        <w:t>Script</w:t>
       </w:r>
-    </w:p>
-    <w:p>
-      <w:pPr>
-        <w:pStyle w:val="ListBullet"/>
-      </w:pPr>
       <w:r>
-        <w:t>JavaScript</w:t>
+        <w:t>.</w:t>
       </w:r>
-    </w:p>
-    <w:p>
-      <w:pPr>
-        <w:pStyle w:val="ListBullet"/>
-      </w:pPr>
       <w:r>
-        <w:t>React</w:t>
+        <w:t xml:space="preserve"> This project was done </w:t>
+      </w:r>
+      <w:r>
+        <w:t xml:space="preserve">under a three day time constraint. The </w:t>
+      </w:r>
+      <w:r>
+        <w:t xml:space="preserve">API </w:t>
+      </w:r>
+      <w:r>
+        <w:t xml:space="preserve">has </w:t>
+      </w:r>
+      <w:r>
+        <w:t>three models: User</w:t>
+      </w:r>
+      <w:r>
+        <w:t>s</w:t>
+      </w:r>
+      <w:r>
+        <w:t>, Though</w:t>
+      </w:r>
+      <w:r>
+        <w:t xml:space="preserve">ts (posts), and Reactions (comments on posts). </w:t>
+      </w:r>
+      <w:r>
+        <w:t xml:space="preserve">The User model has </w:t>
+      </w:r>
+      <w:proofErr w:type="gramStart"/>
+      <w:r>
+        <w:t>get</w:t>
+      </w:r>
+      <w:proofErr w:type="gramEnd"/>
+      <w:r>
+        <w:t>, put, post, and delete</w:t>
+      </w:r>
+      <w:r>
+        <w:t xml:space="preserve"> methods</w:t>
+      </w:r>
+      <w:r>
+        <w:t xml:space="preserve">, with </w:t>
+      </w:r>
+      <w:r>
+        <w:t>specific post and delete methods for friends</w:t>
+      </w:r>
+      <w:r>
+        <w:t>, which are other user</w:t>
+      </w:r>
+      <w:r>
+        <w:t>s</w:t>
+      </w:r>
+      <w:r>
+        <w:t>. T</w:t>
+      </w:r>
+      <w:r>
+        <w:t>he Thoughts</w:t>
+      </w:r>
+      <w:r>
+        <w:t xml:space="preserve"> model has </w:t>
+      </w:r>
+      <w:proofErr w:type="gramStart"/>
+      <w:r>
+        <w:t>get</w:t>
+      </w:r>
+      <w:proofErr w:type="gramEnd"/>
+      <w:r>
+        <w:t>, put, post, and delete methods. The Reactions model has post and delete methods.</w:t>
       </w:r>
     </w:p>
     <w:tbl>
@@ -13655,7 +13758,7 @@
                     </wp:inline>
                   </w:drawing>
                 </mc:Choice>
-                <mc:Fallback>
+                <mc:Fallback xmlns:w16du="http://schemas.microsoft.com/office/word/2023/wordml/word16du">
                   <w:pict>
                     <v:group w14:anchorId="4BF19D21" id="Skills in circle icon" o:spid="_x0000_s1026" alt="Skills icon" style="width:21.6pt;height:21.6pt;mso-position-horizontal-relative:char;mso-position-vertical-relative:line" coordsize="171,171" o:gfxdata="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">
                       <v:shape id="Skills icon circle" o:spid="_x0000_s1027" alt="Skills icon circle" style="position:absolute;width:171;height:171;visibility:visible;mso-wrap-style:square;v-text-anchor:top" coordsize="3246,3246" o:gfxdata="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" path="m1623,r102,3l1826,13r99,15l2023,49r94,28l2210,109r89,38l2386,190r83,49l2551,291r77,57l2701,410r70,65l2836,545r62,73l2955,695r52,82l3056,860r43,87l3137,1036r32,93l3197,1223r21,98l3233,1420r10,101l3246,1623r-3,102l3233,1826r-15,100l3197,2023r-28,94l3137,2210r-38,89l3056,2386r-49,84l2955,2551r-57,77l2836,2701r-65,70l2701,2836r-73,62l2551,2955r-82,53l2386,3056r-87,43l2210,3137r-93,32l2023,3197r-98,21l1826,3233r-101,10l1623,3246r-102,-3l1420,3233r-100,-15l1223,3197r-94,-28l1036,3137r-89,-38l860,3056r-84,-48l695,2955r-77,-57l545,2836r-70,-65l410,2701r-62,-73l291,2551r-53,-81l190,2386r-43,-87l109,2210,77,2117,49,2023,28,1926,13,1826,3,1725,,1623,3,1521,13,1420r15,-99l49,1223r28,-94l109,1036r38,-89l190,860r48,-83l291,695r57,-77l410,545r65,-70l545,410r73,-62l695,291r81,-52l860,190r87,-43l1036,109r93,-32l1223,49r97,-21l1420,13,1521,3,1623,xe" fillcolor="#77448b [3204]" stroked="f" strokeweight="0">
@@ -13774,7 +13877,6 @@
               <w:spacing w:after="80"/>
             </w:pPr>
             <w:r>
-              <w:lastRenderedPageBreak/>
               <w:t>C</w:t>
             </w:r>
           </w:p>
@@ -13817,13 +13919,15 @@
           <w:p>
             <w:pPr>
               <w:pStyle w:val="ListBullet"/>
-              <w:spacing w:after="80"/>
             </w:pPr>
             <w:r>
               <w:t>Microsoft</w:t>
             </w:r>
             <w:r>
-              <w:t xml:space="preserve"> Word</w:t>
+              <w:t xml:space="preserve"> </w:t>
+            </w:r>
+            <w:r>
+              <w:t>Suite</w:t>
             </w:r>
           </w:p>
           <w:p>
@@ -13832,25 +13936,7 @@
               <w:spacing w:after="80"/>
             </w:pPr>
             <w:r>
-              <w:t>Microsoft Excel</w:t>
-            </w:r>
-          </w:p>
-          <w:p>
-            <w:pPr>
-              <w:pStyle w:val="ListBullet"/>
-              <w:spacing w:after="80"/>
-            </w:pPr>
-            <w:r>
-              <w:t>Microsoft PowerPoint</w:t>
-            </w:r>
-          </w:p>
-          <w:p>
-            <w:pPr>
-              <w:pStyle w:val="ListBullet"/>
-              <w:spacing w:after="80"/>
-            </w:pPr>
-            <w:r>
-              <w:t>APIs</w:t>
+              <w:t>Data Structures</w:t>
             </w:r>
           </w:p>
         </w:tc>
@@ -13867,7 +13953,6 @@
               <w:spacing w:after="80"/>
             </w:pPr>
             <w:r>
-              <w:lastRenderedPageBreak/>
               <w:t>JavaScript</w:t>
             </w:r>
           </w:p>
@@ -13895,7 +13980,6 @@
               <w:spacing w:after="80"/>
             </w:pPr>
             <w:r>
-              <w:lastRenderedPageBreak/>
               <w:t>OCaml</w:t>
             </w:r>
           </w:p>
@@ -13950,16 +14034,10 @@
               <w:spacing w:after="80"/>
             </w:pPr>
             <w:r>
-              <w:t>Web Development</w:t>
+              <w:t>API</w:t>
             </w:r>
-          </w:p>
-          <w:p>
-            <w:pPr>
-              <w:pStyle w:val="ListBullet"/>
-              <w:spacing w:after="80"/>
-            </w:pPr>
             <w:r>
-              <w:t>Data Structures</w:t>
+              <w:t>s</w:t>
             </w:r>
           </w:p>
         </w:tc>
@@ -13980,7 +14058,7 @@
 </file>
 
 <file path=word/endnotes.xml><?xml version="1.0" encoding="utf-8"?>
-<w:endnotes xmlns:wpc="http://schemas.microsoft.com/office/word/2010/wordprocessingCanvas" xmlns:cx="http://schemas.microsoft.com/office/drawing/2014/chartex" xmlns:cx1="http://schemas.microsoft.com/office/drawing/2015/9/8/chartex" xmlns:cx2="http://schemas.microsoft.com/office/drawing/2015/10/21/chartex" xmlns:cx3="http://schemas.microsoft.com/office/drawing/2016/5/9/chartex" xmlns:cx4="http://schemas.microsoft.com/office/drawing/2016/5/10/chartex" xmlns:cx5="http://schemas.microsoft.com/office/drawing/2016/5/11/chartex" xmlns:cx6="http://schemas.microsoft.com/office/drawing/2016/5/12/chartex" xmlns:cx7="http://schemas.microsoft.com/office/drawing/2016/5/13/chartex" xmlns:cx8="http://schemas.microsoft.com/office/drawing/2016/5/14/chartex" xmlns:mc="http://schemas.openxmlformats.org/markup-compatibility/2006" xmlns:aink="http://schemas.microsoft.com/office/drawing/2016/ink" xmlns:am3d="http://schemas.microsoft.com/office/drawing/2017/model3d" xmlns:o="urn:schemas-microsoft-com:office:office" xmlns:oel="http://schemas.microsoft.com/office/2019/extlst" xmlns:r="http://schemas.openxmlformats.org/officeDocument/2006/relationships" xmlns:m="http://schemas.openxmlformats.org/officeDocument/2006/math" xmlns:v="urn:schemas-microsoft-com:vml" xmlns:wp14="http://schemas.microsoft.com/office/word/2010/wordprocessingDrawing" xmlns:wp="http://schemas.openxmlformats.org/drawingml/2006/wordprocessingDrawing" xmlns:w10="urn:schemas-microsoft-com:office:word" xmlns:w="http://schemas.openxmlformats.org/wordprocessingml/2006/main" xmlns:w14="http://schemas.microsoft.com/office/word/2010/wordml" xmlns:w15="http://schemas.microsoft.com/office/word/2012/wordml" xmlns:w16cex="http://schemas.microsoft.com/office/word/2018/wordml/cex" xmlns:w16cid="http://schemas.microsoft.com/office/word/2016/wordml/cid" xmlns:w16="http://schemas.microsoft.com/office/word/2018/wordml" xmlns:w16du="http://schemas.microsoft.com/office/word/2023/wordml/word16du" xmlns:w16sdtdh="http://schemas.microsoft.com/office/word/2020/wordml/sdtdatahash" xmlns:w16se="http://schemas.microsoft.com/office/word/2015/wordml/symex" xmlns:wpg="http://schemas.microsoft.com/office/word/2010/wordprocessingGroup" xmlns:wpi="http://schemas.microsoft.com/office/word/2010/wordprocessingInk" xmlns:wne="http://schemas.microsoft.com/office/word/2006/wordml" xmlns:wps="http://schemas.microsoft.com/office/word/2010/wordprocessingShape" mc:Ignorable="w14 w15 w16se w16cid w16 w16cex w16sdtdh wp14">
+<w:endnotes xmlns:wpc="http://schemas.microsoft.com/office/word/2010/wordprocessingCanvas" xmlns:cx="http://schemas.microsoft.com/office/drawing/2014/chartex" xmlns:cx1="http://schemas.microsoft.com/office/drawing/2015/9/8/chartex" xmlns:cx2="http://schemas.microsoft.com/office/drawing/2015/10/21/chartex" xmlns:cx3="http://schemas.microsoft.com/office/drawing/2016/5/9/chartex" xmlns:cx4="http://schemas.microsoft.com/office/drawing/2016/5/10/chartex" xmlns:cx5="http://schemas.microsoft.com/office/drawing/2016/5/11/chartex" xmlns:cx6="http://schemas.microsoft.com/office/drawing/2016/5/12/chartex" xmlns:cx7="http://schemas.microsoft.com/office/drawing/2016/5/13/chartex" xmlns:cx8="http://schemas.microsoft.com/office/drawing/2016/5/14/chartex" xmlns:mc="http://schemas.openxmlformats.org/markup-compatibility/2006" xmlns:aink="http://schemas.microsoft.com/office/drawing/2016/ink" xmlns:am3d="http://schemas.microsoft.com/office/drawing/2017/model3d" xmlns:o="urn:schemas-microsoft-com:office:office" xmlns:oel="http://schemas.microsoft.com/office/2019/extlst" xmlns:r="http://schemas.openxmlformats.org/officeDocument/2006/relationships" xmlns:m="http://schemas.openxmlformats.org/officeDocument/2006/math" xmlns:v="urn:schemas-microsoft-com:vml" xmlns:wp14="http://schemas.microsoft.com/office/word/2010/wordprocessingDrawing" xmlns:wp="http://schemas.openxmlformats.org/drawingml/2006/wordprocessingDrawing" xmlns:w10="urn:schemas-microsoft-com:office:word" xmlns:w="http://schemas.openxmlformats.org/wordprocessingml/2006/main" xmlns:w14="http://schemas.microsoft.com/office/word/2010/wordml" xmlns:w15="http://schemas.microsoft.com/office/word/2012/wordml" xmlns:w16cex="http://schemas.microsoft.com/office/word/2018/wordml/cex" xmlns:w16cid="http://schemas.microsoft.com/office/word/2016/wordml/cid" xmlns:w16="http://schemas.microsoft.com/office/word/2018/wordml" xmlns:w16sdtdh="http://schemas.microsoft.com/office/word/2020/wordml/sdtdatahash" xmlns:w16se="http://schemas.microsoft.com/office/word/2015/wordml/symex" xmlns:wpg="http://schemas.microsoft.com/office/word/2010/wordprocessingGroup" xmlns:wpi="http://schemas.microsoft.com/office/word/2010/wordprocessingInk" xmlns:wne="http://schemas.microsoft.com/office/word/2006/wordml" xmlns:wps="http://schemas.microsoft.com/office/word/2010/wordprocessingShape" mc:Ignorable="w14 w15 w16se w16cid w16 w16cex w16sdtdh wp14">
   <w:endnote w:type="separator" w:id="-1">
     <w:p>
       <w:pPr>
@@ -14005,7 +14083,7 @@
 </file>
 
 <file path=word/footer1.xml><?xml version="1.0" encoding="utf-8"?>
-<w:ftr xmlns:wpc="http://schemas.microsoft.com/office/word/2010/wordprocessingCanvas" xmlns:cx="http://schemas.microsoft.com/office/drawing/2014/chartex" xmlns:cx1="http://schemas.microsoft.com/office/drawing/2015/9/8/chartex" xmlns:cx2="http://schemas.microsoft.com/office/drawing/2015/10/21/chartex" xmlns:cx3="http://schemas.microsoft.com/office/drawing/2016/5/9/chartex" xmlns:cx4="http://schemas.microsoft.com/office/drawing/2016/5/10/chartex" xmlns:cx5="http://schemas.microsoft.com/office/drawing/2016/5/11/chartex" xmlns:cx6="http://schemas.microsoft.com/office/drawing/2016/5/12/chartex" xmlns:cx7="http://schemas.microsoft.com/office/drawing/2016/5/13/chartex" xmlns:cx8="http://schemas.microsoft.com/office/drawing/2016/5/14/chartex" xmlns:mc="http://schemas.openxmlformats.org/markup-compatibility/2006" xmlns:aink="http://schemas.microsoft.com/office/drawing/2016/ink" xmlns:am3d="http://schemas.microsoft.com/office/drawing/2017/model3d" xmlns:o="urn:schemas-microsoft-com:office:office" xmlns:oel="http://schemas.microsoft.com/office/2019/extlst" xmlns:r="http://schemas.openxmlformats.org/officeDocument/2006/relationships" xmlns:m="http://schemas.openxmlformats.org/officeDocument/2006/math" xmlns:v="urn:schemas-microsoft-com:vml" xmlns:wp14="http://schemas.microsoft.com/office/word/2010/wordprocessingDrawing" xmlns:wp="http://schemas.openxmlformats.org/drawingml/2006/wordprocessingDrawing" xmlns:w10="urn:schemas-microsoft-com:office:word" xmlns:w="http://schemas.openxmlformats.org/wordprocessingml/2006/main" xmlns:w14="http://schemas.microsoft.com/office/word/2010/wordml" xmlns:w15="http://schemas.microsoft.com/office/word/2012/wordml" xmlns:w16cex="http://schemas.microsoft.com/office/word/2018/wordml/cex" xmlns:w16cid="http://schemas.microsoft.com/office/word/2016/wordml/cid" xmlns:w16="http://schemas.microsoft.com/office/word/2018/wordml" xmlns:w16du="http://schemas.microsoft.com/office/word/2023/wordml/word16du" xmlns:w16sdtdh="http://schemas.microsoft.com/office/word/2020/wordml/sdtdatahash" xmlns:w16se="http://schemas.microsoft.com/office/word/2015/wordml/symex" xmlns:wpg="http://schemas.microsoft.com/office/word/2010/wordprocessingGroup" xmlns:wpi="http://schemas.microsoft.com/office/word/2010/wordprocessingInk" xmlns:wne="http://schemas.microsoft.com/office/word/2006/wordml" xmlns:wps="http://schemas.microsoft.com/office/word/2010/wordprocessingShape" mc:Ignorable="w14 w15 w16se w16cid w16 w16cex w16sdtdh wp14">
+<w:ftr xmlns:wpc="http://schemas.microsoft.com/office/word/2010/wordprocessingCanvas" xmlns:cx="http://schemas.microsoft.com/office/drawing/2014/chartex" xmlns:cx1="http://schemas.microsoft.com/office/drawing/2015/9/8/chartex" xmlns:cx2="http://schemas.microsoft.com/office/drawing/2015/10/21/chartex" xmlns:cx3="http://schemas.microsoft.com/office/drawing/2016/5/9/chartex" xmlns:cx4="http://schemas.microsoft.com/office/drawing/2016/5/10/chartex" xmlns:cx5="http://schemas.microsoft.com/office/drawing/2016/5/11/chartex" xmlns:cx6="http://schemas.microsoft.com/office/drawing/2016/5/12/chartex" xmlns:cx7="http://schemas.microsoft.com/office/drawing/2016/5/13/chartex" xmlns:cx8="http://schemas.microsoft.com/office/drawing/2016/5/14/chartex" xmlns:mc="http://schemas.openxmlformats.org/markup-compatibility/2006" xmlns:aink="http://schemas.microsoft.com/office/drawing/2016/ink" xmlns:am3d="http://schemas.microsoft.com/office/drawing/2017/model3d" xmlns:o="urn:schemas-microsoft-com:office:office" xmlns:oel="http://schemas.microsoft.com/office/2019/extlst" xmlns:r="http://schemas.openxmlformats.org/officeDocument/2006/relationships" xmlns:m="http://schemas.openxmlformats.org/officeDocument/2006/math" xmlns:v="urn:schemas-microsoft-com:vml" xmlns:wp14="http://schemas.microsoft.com/office/word/2010/wordprocessingDrawing" xmlns:wp="http://schemas.openxmlformats.org/drawingml/2006/wordprocessingDrawing" xmlns:w10="urn:schemas-microsoft-com:office:word" xmlns:w="http://schemas.openxmlformats.org/wordprocessingml/2006/main" xmlns:w14="http://schemas.microsoft.com/office/word/2010/wordml" xmlns:w15="http://schemas.microsoft.com/office/word/2012/wordml" xmlns:w16cex="http://schemas.microsoft.com/office/word/2018/wordml/cex" xmlns:w16cid="http://schemas.microsoft.com/office/word/2016/wordml/cid" xmlns:w16="http://schemas.microsoft.com/office/word/2018/wordml" xmlns:w16sdtdh="http://schemas.microsoft.com/office/word/2020/wordml/sdtdatahash" xmlns:w16se="http://schemas.microsoft.com/office/word/2015/wordml/symex" xmlns:wpg="http://schemas.microsoft.com/office/word/2010/wordprocessingGroup" xmlns:wpi="http://schemas.microsoft.com/office/word/2010/wordprocessingInk" xmlns:wne="http://schemas.microsoft.com/office/word/2006/wordml" xmlns:wps="http://schemas.microsoft.com/office/word/2010/wordprocessingShape" mc:Ignorable="w14 w15 w16se w16cid w16 w16cex w16sdtdh wp14">
   <w:sdt>
     <w:sdtPr>
       <w:id w:val="-1046331"/>
@@ -14052,7 +14130,7 @@
 </file>
 
 <file path=word/footnotes.xml><?xml version="1.0" encoding="utf-8"?>
-<w:footnotes xmlns:wpc="http://schemas.microsoft.com/office/word/2010/wordprocessingCanvas" xmlns:cx="http://schemas.microsoft.com/office/drawing/2014/chartex" xmlns:cx1="http://schemas.microsoft.com/office/drawing/2015/9/8/chartex" xmlns:cx2="http://schemas.microsoft.com/office/drawing/2015/10/21/chartex" xmlns:cx3="http://schemas.microsoft.com/office/drawing/2016/5/9/chartex" xmlns:cx4="http://schemas.microsoft.com/office/drawing/2016/5/10/chartex" xmlns:cx5="http://schemas.microsoft.com/office/drawing/2016/5/11/chartex" xmlns:cx6="http://schemas.microsoft.com/office/drawing/2016/5/12/chartex" xmlns:cx7="http://schemas.microsoft.com/office/drawing/2016/5/13/chartex" xmlns:cx8="http://schemas.microsoft.com/office/drawing/2016/5/14/chartex" xmlns:mc="http://schemas.openxmlformats.org/markup-compatibility/2006" xmlns:aink="http://schemas.microsoft.com/office/drawing/2016/ink" xmlns:am3d="http://schemas.microsoft.com/office/drawing/2017/model3d" xmlns:o="urn:schemas-microsoft-com:office:office" xmlns:oel="http://schemas.microsoft.com/office/2019/extlst" xmlns:r="http://schemas.openxmlformats.org/officeDocument/2006/relationships" xmlns:m="http://schemas.openxmlformats.org/officeDocument/2006/math" xmlns:v="urn:schemas-microsoft-com:vml" xmlns:wp14="http://schemas.microsoft.com/office/word/2010/wordprocessingDrawing" xmlns:wp="http://schemas.openxmlformats.org/drawingml/2006/wordprocessingDrawing" xmlns:w10="urn:schemas-microsoft-com:office:word" xmlns:w="http://schemas.openxmlformats.org/wordprocessingml/2006/main" xmlns:w14="http://schemas.microsoft.com/office/word/2010/wordml" xmlns:w15="http://schemas.microsoft.com/office/word/2012/wordml" xmlns:w16cex="http://schemas.microsoft.com/office/word/2018/wordml/cex" xmlns:w16cid="http://schemas.microsoft.com/office/word/2016/wordml/cid" xmlns:w16="http://schemas.microsoft.com/office/word/2018/wordml" xmlns:w16du="http://schemas.microsoft.com/office/word/2023/wordml/word16du" xmlns:w16sdtdh="http://schemas.microsoft.com/office/word/2020/wordml/sdtdatahash" xmlns:w16se="http://schemas.microsoft.com/office/word/2015/wordml/symex" xmlns:wpg="http://schemas.microsoft.com/office/word/2010/wordprocessingGroup" xmlns:wpi="http://schemas.microsoft.com/office/word/2010/wordprocessingInk" xmlns:wne="http://schemas.microsoft.com/office/word/2006/wordml" xmlns:wps="http://schemas.microsoft.com/office/word/2010/wordprocessingShape" mc:Ignorable="w14 w15 w16se w16cid w16 w16cex w16sdtdh wp14">
+<w:footnotes xmlns:wpc="http://schemas.microsoft.com/office/word/2010/wordprocessingCanvas" xmlns:cx="http://schemas.microsoft.com/office/drawing/2014/chartex" xmlns:cx1="http://schemas.microsoft.com/office/drawing/2015/9/8/chartex" xmlns:cx2="http://schemas.microsoft.com/office/drawing/2015/10/21/chartex" xmlns:cx3="http://schemas.microsoft.com/office/drawing/2016/5/9/chartex" xmlns:cx4="http://schemas.microsoft.com/office/drawing/2016/5/10/chartex" xmlns:cx5="http://schemas.microsoft.com/office/drawing/2016/5/11/chartex" xmlns:cx6="http://schemas.microsoft.com/office/drawing/2016/5/12/chartex" xmlns:cx7="http://schemas.microsoft.com/office/drawing/2016/5/13/chartex" xmlns:cx8="http://schemas.microsoft.com/office/drawing/2016/5/14/chartex" xmlns:mc="http://schemas.openxmlformats.org/markup-compatibility/2006" xmlns:aink="http://schemas.microsoft.com/office/drawing/2016/ink" xmlns:am3d="http://schemas.microsoft.com/office/drawing/2017/model3d" xmlns:o="urn:schemas-microsoft-com:office:office" xmlns:oel="http://schemas.microsoft.com/office/2019/extlst" xmlns:r="http://schemas.openxmlformats.org/officeDocument/2006/relationships" xmlns:m="http://schemas.openxmlformats.org/officeDocument/2006/math" xmlns:v="urn:schemas-microsoft-com:vml" xmlns:wp14="http://schemas.microsoft.com/office/word/2010/wordprocessingDrawing" xmlns:wp="http://schemas.openxmlformats.org/drawingml/2006/wordprocessingDrawing" xmlns:w10="urn:schemas-microsoft-com:office:word" xmlns:w="http://schemas.openxmlformats.org/wordprocessingml/2006/main" xmlns:w14="http://schemas.microsoft.com/office/word/2010/wordml" xmlns:w15="http://schemas.microsoft.com/office/word/2012/wordml" xmlns:w16cex="http://schemas.microsoft.com/office/word/2018/wordml/cex" xmlns:w16cid="http://schemas.microsoft.com/office/word/2016/wordml/cid" xmlns:w16="http://schemas.microsoft.com/office/word/2018/wordml" xmlns:w16sdtdh="http://schemas.microsoft.com/office/word/2020/wordml/sdtdatahash" xmlns:w16se="http://schemas.microsoft.com/office/word/2015/wordml/symex" xmlns:wpg="http://schemas.microsoft.com/office/word/2010/wordprocessingGroup" xmlns:wpi="http://schemas.microsoft.com/office/word/2010/wordprocessingInk" xmlns:wne="http://schemas.microsoft.com/office/word/2006/wordml" xmlns:wps="http://schemas.microsoft.com/office/word/2010/wordprocessingShape" mc:Ignorable="w14 w15 w16se w16cid w16 w16cex w16sdtdh wp14">
   <w:footnote w:type="separator" w:id="-1">
     <w:p>
       <w:pPr>
@@ -14077,7 +14155,7 @@
 </file>
 
 <file path=word/header1.xml><?xml version="1.0" encoding="utf-8"?>
-<w:hdr xmlns:wpc="http://schemas.microsoft.com/office/word/2010/wordprocessingCanvas" xmlns:cx="http://schemas.microsoft.com/office/drawing/2014/chartex" xmlns:cx1="http://schemas.microsoft.com/office/drawing/2015/9/8/chartex" xmlns:cx2="http://schemas.microsoft.com/office/drawing/2015/10/21/chartex" xmlns:cx3="http://schemas.microsoft.com/office/drawing/2016/5/9/chartex" xmlns:cx4="http://schemas.microsoft.com/office/drawing/2016/5/10/chartex" xmlns:cx5="http://schemas.microsoft.com/office/drawing/2016/5/11/chartex" xmlns:cx6="http://schemas.microsoft.com/office/drawing/2016/5/12/chartex" xmlns:cx7="http://schemas.microsoft.com/office/drawing/2016/5/13/chartex" xmlns:cx8="http://schemas.microsoft.com/office/drawing/2016/5/14/chartex" xmlns:mc="http://schemas.openxmlformats.org/markup-compatibility/2006" xmlns:aink="http://schemas.microsoft.com/office/drawing/2016/ink" xmlns:am3d="http://schemas.microsoft.com/office/drawing/2017/model3d" xmlns:o="urn:schemas-microsoft-com:office:office" xmlns:oel="http://schemas.microsoft.com/office/2019/extlst" xmlns:r="http://schemas.openxmlformats.org/officeDocument/2006/relationships" xmlns:m="http://schemas.openxmlformats.org/officeDocument/2006/math" xmlns:v="urn:schemas-microsoft-com:vml" xmlns:wp14="http://schemas.microsoft.com/office/word/2010/wordprocessingDrawing" xmlns:wp="http://schemas.openxmlformats.org/drawingml/2006/wordprocessingDrawing" xmlns:w10="urn:schemas-microsoft-com:office:word" xmlns:w="http://schemas.openxmlformats.org/wordprocessingml/2006/main" xmlns:w14="http://schemas.microsoft.com/office/word/2010/wordml" xmlns:w15="http://schemas.microsoft.com/office/word/2012/wordml" xmlns:w16cex="http://schemas.microsoft.com/office/word/2018/wordml/cex" xmlns:w16cid="http://schemas.microsoft.com/office/word/2016/wordml/cid" xmlns:w16="http://schemas.microsoft.com/office/word/2018/wordml" xmlns:w16du="http://schemas.microsoft.com/office/word/2023/wordml/word16du" xmlns:w16sdtdh="http://schemas.microsoft.com/office/word/2020/wordml/sdtdatahash" xmlns:w16se="http://schemas.microsoft.com/office/word/2015/wordml/symex" xmlns:wpg="http://schemas.microsoft.com/office/word/2010/wordprocessingGroup" xmlns:wpi="http://schemas.microsoft.com/office/word/2010/wordprocessingInk" xmlns:wne="http://schemas.microsoft.com/office/word/2006/wordml" xmlns:wps="http://schemas.microsoft.com/office/word/2010/wordprocessingShape" mc:Ignorable="w14 w15 w16se w16cid w16 w16cex w16sdtdh wp14">
+<w:hdr xmlns:wpc="http://schemas.microsoft.com/office/word/2010/wordprocessingCanvas" xmlns:cx="http://schemas.microsoft.com/office/drawing/2014/chartex" xmlns:cx1="http://schemas.microsoft.com/office/drawing/2015/9/8/chartex" xmlns:cx2="http://schemas.microsoft.com/office/drawing/2015/10/21/chartex" xmlns:cx3="http://schemas.microsoft.com/office/drawing/2016/5/9/chartex" xmlns:cx4="http://schemas.microsoft.com/office/drawing/2016/5/10/chartex" xmlns:cx5="http://schemas.microsoft.com/office/drawing/2016/5/11/chartex" xmlns:cx6="http://schemas.microsoft.com/office/drawing/2016/5/12/chartex" xmlns:cx7="http://schemas.microsoft.com/office/drawing/2016/5/13/chartex" xmlns:cx8="http://schemas.microsoft.com/office/drawing/2016/5/14/chartex" xmlns:mc="http://schemas.openxmlformats.org/markup-compatibility/2006" xmlns:aink="http://schemas.microsoft.com/office/drawing/2016/ink" xmlns:am3d="http://schemas.microsoft.com/office/drawing/2017/model3d" xmlns:o="urn:schemas-microsoft-com:office:office" xmlns:oel="http://schemas.microsoft.com/office/2019/extlst" xmlns:r="http://schemas.openxmlformats.org/officeDocument/2006/relationships" xmlns:m="http://schemas.openxmlformats.org/officeDocument/2006/math" xmlns:v="urn:schemas-microsoft-com:vml" xmlns:wp14="http://schemas.microsoft.com/office/word/2010/wordprocessingDrawing" xmlns:wp="http://schemas.openxmlformats.org/drawingml/2006/wordprocessingDrawing" xmlns:w10="urn:schemas-microsoft-com:office:word" xmlns:w="http://schemas.openxmlformats.org/wordprocessingml/2006/main" xmlns:w14="http://schemas.microsoft.com/office/word/2010/wordml" xmlns:w15="http://schemas.microsoft.com/office/word/2012/wordml" xmlns:w16cex="http://schemas.microsoft.com/office/word/2018/wordml/cex" xmlns:w16cid="http://schemas.microsoft.com/office/word/2016/wordml/cid" xmlns:w16="http://schemas.microsoft.com/office/word/2018/wordml" xmlns:w16sdtdh="http://schemas.microsoft.com/office/word/2020/wordml/sdtdatahash" xmlns:w16se="http://schemas.microsoft.com/office/word/2015/wordml/symex" xmlns:wpg="http://schemas.microsoft.com/office/word/2010/wordprocessingGroup" xmlns:wpi="http://schemas.microsoft.com/office/word/2010/wordprocessingInk" xmlns:wne="http://schemas.microsoft.com/office/word/2006/wordml" xmlns:wps="http://schemas.microsoft.com/office/word/2010/wordprocessingShape" mc:Ignorable="w14 w15 w16se w16cid w16 w16cex w16sdtdh wp14">
   <w:p>
     <w:pPr>
       <w:pStyle w:val="Header"/>
@@ -14161,7 +14239,7 @@
             </wp:anchor>
           </w:drawing>
         </mc:Choice>
-        <mc:Fallback>
+        <mc:Fallback xmlns:w16du="http://schemas.microsoft.com/office/word/2023/wordml/word16du">
           <w:pict>
             <v:rect w14:anchorId="5E265343" id="Rectangle 1" o:spid="_x0000_s1026" alt="&quot;&quot;" style="position:absolute;margin-left:560.8pt;margin-top:0;width:612pt;height:157.5pt;z-index:-251655168;visibility:visible;mso-wrap-style:square;mso-width-percent:1000;mso-height-percent:0;mso-wrap-distance-left:9pt;mso-wrap-distance-top:0;mso-wrap-distance-right:9pt;mso-wrap-distance-bottom:0;mso-position-horizontal:right;mso-position-horizontal-relative:page;mso-position-vertical:top;mso-position-vertical-relative:page;mso-width-percent:1000;mso-height-percent:0;mso-width-relative:page;mso-height-relative:margin;v-text-anchor:middle" o:gfxdata="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" fillcolor="#f7f7f7 [3214]" stroked="f" strokeweight="1pt">
               <w10:wrap anchorx="page" anchory="page"/>
@@ -14175,7 +14253,7 @@
 </file>
 
 <file path=word/numbering.xml><?xml version="1.0" encoding="utf-8"?>
-<w:numbering xmlns:wpc="http://schemas.microsoft.com/office/word/2010/wordprocessingCanvas" xmlns:cx="http://schemas.microsoft.com/office/drawing/2014/chartex" xmlns:cx1="http://schemas.microsoft.com/office/drawing/2015/9/8/chartex" xmlns:cx2="http://schemas.microsoft.com/office/drawing/2015/10/21/chartex" xmlns:cx3="http://schemas.microsoft.com/office/drawing/2016/5/9/chartex" xmlns:cx4="http://schemas.microsoft.com/office/drawing/2016/5/10/chartex" xmlns:cx5="http://schemas.microsoft.com/office/drawing/2016/5/11/chartex" xmlns:cx6="http://schemas.microsoft.com/office/drawing/2016/5/12/chartex" xmlns:cx7="http://schemas.microsoft.com/office/drawing/2016/5/13/chartex" xmlns:cx8="http://schemas.microsoft.com/office/drawing/2016/5/14/chartex" xmlns:mc="http://schemas.openxmlformats.org/markup-compatibility/2006" xmlns:aink="http://schemas.microsoft.com/office/drawing/2016/ink" xmlns:am3d="http://schemas.microsoft.com/office/drawing/2017/model3d" xmlns:o="urn:schemas-microsoft-com:office:office" xmlns:oel="http://schemas.microsoft.com/office/2019/extlst" xmlns:r="http://schemas.openxmlformats.org/officeDocument/2006/relationships" xmlns:m="http://schemas.openxmlformats.org/officeDocument/2006/math" xmlns:v="urn:schemas-microsoft-com:vml" xmlns:wp14="http://schemas.microsoft.com/office/word/2010/wordprocessingDrawing" xmlns:wp="http://schemas.openxmlformats.org/drawingml/2006/wordprocessingDrawing" xmlns:w10="urn:schemas-microsoft-com:office:word" xmlns:w="http://schemas.openxmlformats.org/wordprocessingml/2006/main" xmlns:w14="http://schemas.microsoft.com/office/word/2010/wordml" xmlns:w15="http://schemas.microsoft.com/office/word/2012/wordml" xmlns:w16cex="http://schemas.microsoft.com/office/word/2018/wordml/cex" xmlns:w16cid="http://schemas.microsoft.com/office/word/2016/wordml/cid" xmlns:w16="http://schemas.microsoft.com/office/word/2018/wordml" xmlns:w16du="http://schemas.microsoft.com/office/word/2023/wordml/word16du" xmlns:w16sdtdh="http://schemas.microsoft.com/office/word/2020/wordml/sdtdatahash" xmlns:w16se="http://schemas.microsoft.com/office/word/2015/wordml/symex" xmlns:wpg="http://schemas.microsoft.com/office/word/2010/wordprocessingGroup" xmlns:wpi="http://schemas.microsoft.com/office/word/2010/wordprocessingInk" xmlns:wne="http://schemas.microsoft.com/office/word/2006/wordml" xmlns:wps="http://schemas.microsoft.com/office/word/2010/wordprocessingShape" mc:Ignorable="w14 w15 w16se w16cid w16 w16cex w16sdtdh wp14">
+<w:numbering xmlns:wpc="http://schemas.microsoft.com/office/word/2010/wordprocessingCanvas" xmlns:cx="http://schemas.microsoft.com/office/drawing/2014/chartex" xmlns:cx1="http://schemas.microsoft.com/office/drawing/2015/9/8/chartex" xmlns:cx2="http://schemas.microsoft.com/office/drawing/2015/10/21/chartex" xmlns:cx3="http://schemas.microsoft.com/office/drawing/2016/5/9/chartex" xmlns:cx4="http://schemas.microsoft.com/office/drawing/2016/5/10/chartex" xmlns:cx5="http://schemas.microsoft.com/office/drawing/2016/5/11/chartex" xmlns:cx6="http://schemas.microsoft.com/office/drawing/2016/5/12/chartex" xmlns:cx7="http://schemas.microsoft.com/office/drawing/2016/5/13/chartex" xmlns:cx8="http://schemas.microsoft.com/office/drawing/2016/5/14/chartex" xmlns:mc="http://schemas.openxmlformats.org/markup-compatibility/2006" xmlns:aink="http://schemas.microsoft.com/office/drawing/2016/ink" xmlns:am3d="http://schemas.microsoft.com/office/drawing/2017/model3d" xmlns:o="urn:schemas-microsoft-com:office:office" xmlns:oel="http://schemas.microsoft.com/office/2019/extlst" xmlns:r="http://schemas.openxmlformats.org/officeDocument/2006/relationships" xmlns:m="http://schemas.openxmlformats.org/officeDocument/2006/math" xmlns:v="urn:schemas-microsoft-com:vml" xmlns:wp14="http://schemas.microsoft.com/office/word/2010/wordprocessingDrawing" xmlns:wp="http://schemas.openxmlformats.org/drawingml/2006/wordprocessingDrawing" xmlns:w10="urn:schemas-microsoft-com:office:word" xmlns:w="http://schemas.openxmlformats.org/wordprocessingml/2006/main" xmlns:w14="http://schemas.microsoft.com/office/word/2010/wordml" xmlns:w15="http://schemas.microsoft.com/office/word/2012/wordml" xmlns:w16cex="http://schemas.microsoft.com/office/word/2018/wordml/cex" xmlns:w16cid="http://schemas.microsoft.com/office/word/2016/wordml/cid" xmlns:w16="http://schemas.microsoft.com/office/word/2018/wordml" xmlns:w16sdtdh="http://schemas.microsoft.com/office/word/2020/wordml/sdtdatahash" xmlns:w16se="http://schemas.microsoft.com/office/word/2015/wordml/symex" xmlns:wpg="http://schemas.microsoft.com/office/word/2010/wordprocessingGroup" xmlns:wpi="http://schemas.microsoft.com/office/word/2010/wordprocessingInk" xmlns:wne="http://schemas.microsoft.com/office/word/2006/wordml" xmlns:wps="http://schemas.microsoft.com/office/word/2010/wordprocessingShape" mc:Ignorable="w14 w15 w16se w16cid w16 w16cex w16sdtdh wp14">
   <w:abstractNum w:abstractNumId="0" w15:restartNumberingAfterBreak="0">
     <w:nsid w:val="FFFFFF7C"/>
     <w:multiLevelType w:val="singleLevel"/>
@@ -16983,7 +17061,7 @@
 </file>
 
 <file path=word/glossary/document.xml><?xml version="1.0" encoding="utf-8"?>
-<w:glossaryDocument xmlns:wpc="http://schemas.microsoft.com/office/word/2010/wordprocessingCanvas" xmlns:cx="http://schemas.microsoft.com/office/drawing/2014/chartex" xmlns:cx1="http://schemas.microsoft.com/office/drawing/2015/9/8/chartex" xmlns:cx2="http://schemas.microsoft.com/office/drawing/2015/10/21/chartex" xmlns:cx3="http://schemas.microsoft.com/office/drawing/2016/5/9/chartex" xmlns:cx4="http://schemas.microsoft.com/office/drawing/2016/5/10/chartex" xmlns:cx5="http://schemas.microsoft.com/office/drawing/2016/5/11/chartex" xmlns:cx6="http://schemas.microsoft.com/office/drawing/2016/5/12/chartex" xmlns:cx7="http://schemas.microsoft.com/office/drawing/2016/5/13/chartex" xmlns:cx8="http://schemas.microsoft.com/office/drawing/2016/5/14/chartex" xmlns:mc="http://schemas.openxmlformats.org/markup-compatibility/2006" xmlns:aink="http://schemas.microsoft.com/office/drawing/2016/ink" xmlns:am3d="http://schemas.microsoft.com/office/drawing/2017/model3d" xmlns:o="urn:schemas-microsoft-com:office:office" xmlns:oel="http://schemas.microsoft.com/office/2019/extlst" xmlns:r="http://schemas.openxmlformats.org/officeDocument/2006/relationships" xmlns:m="http://schemas.openxmlformats.org/officeDocument/2006/math" xmlns:v="urn:schemas-microsoft-com:vml" xmlns:wp14="http://schemas.microsoft.com/office/word/2010/wordprocessingDrawing" xmlns:wp="http://schemas.openxmlformats.org/drawingml/2006/wordprocessingDrawing" xmlns:w10="urn:schemas-microsoft-com:office:word" xmlns:w="http://schemas.openxmlformats.org/wordprocessingml/2006/main" xmlns:w14="http://schemas.microsoft.com/office/word/2010/wordml" xmlns:w15="http://schemas.microsoft.com/office/word/2012/wordml" xmlns:w16cex="http://schemas.microsoft.com/office/word/2018/wordml/cex" xmlns:w16cid="http://schemas.microsoft.com/office/word/2016/wordml/cid" xmlns:w16="http://schemas.microsoft.com/office/word/2018/wordml" xmlns:w16du="http://schemas.microsoft.com/office/word/2023/wordml/word16du" xmlns:w16sdtdh="http://schemas.microsoft.com/office/word/2020/wordml/sdtdatahash" xmlns:w16se="http://schemas.microsoft.com/office/word/2015/wordml/symex" xmlns:wpg="http://schemas.microsoft.com/office/word/2010/wordprocessingGroup" xmlns:wpi="http://schemas.microsoft.com/office/word/2010/wordprocessingInk" xmlns:wne="http://schemas.microsoft.com/office/word/2006/wordml" xmlns:wps="http://schemas.microsoft.com/office/word/2010/wordprocessingShape" mc:Ignorable="w14 w15 w16se w16cid w16 w16cex w16sdtdh wp14">
+<w:glossaryDocument xmlns:wpc="http://schemas.microsoft.com/office/word/2010/wordprocessingCanvas" xmlns:cx="http://schemas.microsoft.com/office/drawing/2014/chartex" xmlns:cx1="http://schemas.microsoft.com/office/drawing/2015/9/8/chartex" xmlns:cx2="http://schemas.microsoft.com/office/drawing/2015/10/21/chartex" xmlns:cx3="http://schemas.microsoft.com/office/drawing/2016/5/9/chartex" xmlns:cx4="http://schemas.microsoft.com/office/drawing/2016/5/10/chartex" xmlns:cx5="http://schemas.microsoft.com/office/drawing/2016/5/11/chartex" xmlns:cx6="http://schemas.microsoft.com/office/drawing/2016/5/12/chartex" xmlns:cx7="http://schemas.microsoft.com/office/drawing/2016/5/13/chartex" xmlns:cx8="http://schemas.microsoft.com/office/drawing/2016/5/14/chartex" xmlns:mc="http://schemas.openxmlformats.org/markup-compatibility/2006" xmlns:aink="http://schemas.microsoft.com/office/drawing/2016/ink" xmlns:am3d="http://schemas.microsoft.com/office/drawing/2017/model3d" xmlns:o="urn:schemas-microsoft-com:office:office" xmlns:oel="http://schemas.microsoft.com/office/2019/extlst" xmlns:r="http://schemas.openxmlformats.org/officeDocument/2006/relationships" xmlns:m="http://schemas.openxmlformats.org/officeDocument/2006/math" xmlns:v="urn:schemas-microsoft-com:vml" xmlns:wp14="http://schemas.microsoft.com/office/word/2010/wordprocessingDrawing" xmlns:wp="http://schemas.openxmlformats.org/drawingml/2006/wordprocessingDrawing" xmlns:w10="urn:schemas-microsoft-com:office:word" xmlns:w="http://schemas.openxmlformats.org/wordprocessingml/2006/main" xmlns:w14="http://schemas.microsoft.com/office/word/2010/wordml" xmlns:w15="http://schemas.microsoft.com/office/word/2012/wordml" xmlns:w16cex="http://schemas.microsoft.com/office/word/2018/wordml/cex" xmlns:w16cid="http://schemas.microsoft.com/office/word/2016/wordml/cid" xmlns:w16="http://schemas.microsoft.com/office/word/2018/wordml" xmlns:w16sdtdh="http://schemas.microsoft.com/office/word/2020/wordml/sdtdatahash" xmlns:w16se="http://schemas.microsoft.com/office/word/2015/wordml/symex" xmlns:wpg="http://schemas.microsoft.com/office/word/2010/wordprocessingGroup" xmlns:wpi="http://schemas.microsoft.com/office/word/2010/wordprocessingInk" xmlns:wne="http://schemas.microsoft.com/office/word/2006/wordml" xmlns:wps="http://schemas.microsoft.com/office/word/2010/wordprocessingShape" mc:Ignorable="w14 w15 w16se w16cid w16 w16cex w16sdtdh wp14">
   <w:docParts>
     <w:docPart>
       <w:docPartPr>
@@ -17277,6 +17355,7 @@
     <w:rsid w:val="0004047F"/>
     <w:rsid w:val="00046D5B"/>
     <w:rsid w:val="003D3C11"/>
+    <w:rsid w:val="00686C4E"/>
     <w:rsid w:val="009F7AAA"/>
     <w:rsid w:val="00AB1830"/>
     <w:rsid w:val="00F4492F"/>
@@ -18018,20 +18097,20 @@
 </file>
 
 <file path=customXml/item2.xml><?xml version="1.0" encoding="utf-8"?>
-<p:properties xmlns:p="http://schemas.microsoft.com/office/2006/metadata/properties" xmlns:xsi="http://www.w3.org/2001/XMLSchema-instance" xmlns:pc="http://schemas.microsoft.com/office/infopath/2007/PartnerControls">
-  <documentManagement>
-    <MediaServiceKeyPoints xmlns="71af3243-3dd4-4a8d-8c0d-dd76da1f02a5" xsi:nil="true"/>
-  </documentManagement>
-</p:properties>
-</file>
-
-<file path=customXml/item3.xml><?xml version="1.0" encoding="utf-8"?>
 <?mso-contentType ?>
 <FormTemplates xmlns="http://schemas.microsoft.com/sharepoint/v3/contenttype/forms">
   <Display>DocumentLibraryForm</Display>
   <Edit>DocumentLibraryForm</Edit>
   <New>DocumentLibraryForm</New>
 </FormTemplates>
+</file>
+
+<file path=customXml/item3.xml><?xml version="1.0" encoding="utf-8"?>
+<p:properties xmlns:p="http://schemas.microsoft.com/office/2006/metadata/properties" xmlns:xsi="http://www.w3.org/2001/XMLSchema-instance" xmlns:pc="http://schemas.microsoft.com/office/infopath/2007/PartnerControls">
+  <documentManagement>
+    <MediaServiceKeyPoints xmlns="71af3243-3dd4-4a8d-8c0d-dd76da1f02a5" xsi:nil="true"/>
+  </documentManagement>
+</p:properties>
 </file>
 
 <file path=customXml/item4.xml><?xml version="1.0" encoding="utf-8"?>
@@ -18254,19 +18333,19 @@
 </file>
 
 <file path=customXml/itemProps2.xml><?xml version="1.0" encoding="utf-8"?>
+<ds:datastoreItem xmlns:ds="http://schemas.openxmlformats.org/officeDocument/2006/customXml" ds:itemID="{ABD27C36-3D95-426D-88A4-46418D0A5071}">
+  <ds:schemaRefs>
+    <ds:schemaRef ds:uri="http://schemas.microsoft.com/sharepoint/v3/contenttype/forms"/>
+  </ds:schemaRefs>
+</ds:datastoreItem>
+</file>
+
+<file path=customXml/itemProps3.xml><?xml version="1.0" encoding="utf-8"?>
 <ds:datastoreItem xmlns:ds="http://schemas.openxmlformats.org/officeDocument/2006/customXml" ds:itemID="{A4C6EDC5-2156-4772-B532-432B6B8F18C5}">
   <ds:schemaRefs>
     <ds:schemaRef ds:uri="http://schemas.microsoft.com/office/2006/metadata/properties"/>
     <ds:schemaRef ds:uri="http://schemas.microsoft.com/office/infopath/2007/PartnerControls"/>
     <ds:schemaRef ds:uri="71af3243-3dd4-4a8d-8c0d-dd76da1f02a5"/>
-  </ds:schemaRefs>
-</ds:datastoreItem>
-</file>
-
-<file path=customXml/itemProps3.xml><?xml version="1.0" encoding="utf-8"?>
-<ds:datastoreItem xmlns:ds="http://schemas.openxmlformats.org/officeDocument/2006/customXml" ds:itemID="{ABD27C36-3D95-426D-88A4-46418D0A5071}">
-  <ds:schemaRefs>
-    <ds:schemaRef ds:uri="http://schemas.microsoft.com/sharepoint/v3/contenttype/forms"/>
   </ds:schemaRefs>
 </ds:datastoreItem>
 </file>

</xml_diff>